<commit_message>
Refactoring codigo. Memoria regular y pcr/pls
</commit_message>
<xml_diff>
--- a/memoria.docx
+++ b/memoria.docx
@@ -984,6 +984,7 @@
           <w:rFonts w:eastAsia="Liberation Serif" w:cs="Liberation Serif" w:ascii="Liberation Serif" w:hAnsi="Liberation Serif"/>
           <w:sz w:val="24"/>
         </w:rPr>
+        <w:t>Nota: Al hablar del error del modelo nos referimos a la raíz cuadrada del error cuadrático medio(mismas unidades que la variable respuesta, pesos filipinos).</w:t>
       </w:r>
     </w:p>
     <w:p>
@@ -2037,7 +2038,7 @@
         <mc:AlternateContent>
           <mc:Choice Requires="wps">
             <w:drawing>
-              <wp:anchor behindDoc="0" distT="40005" distB="68580" distL="109220" distR="128270" simplePos="0" locked="0" layoutInCell="0" allowOverlap="1" relativeHeight="15" wp14:anchorId="254D3DD9">
+              <wp:anchor behindDoc="0" distT="40005" distB="67945" distL="109220" distR="128270" simplePos="0" locked="0" layoutInCell="0" allowOverlap="1" relativeHeight="15" wp14:anchorId="254D3DD9">
                 <wp:simplePos x="0" y="0"/>
                 <wp:positionH relativeFrom="column">
                   <wp:posOffset>4425950</wp:posOffset>
@@ -2680,7 +2681,7 @@
         <mc:AlternateContent>
           <mc:Choice Requires="wps">
             <w:drawing>
-              <wp:anchor behindDoc="0" distT="40005" distB="56515" distL="108585" distR="128270" simplePos="0" locked="0" layoutInCell="0" allowOverlap="1" relativeHeight="17" wp14:anchorId="3EFB60F3">
+              <wp:anchor behindDoc="0" distT="40005" distB="55880" distL="108585" distR="128270" simplePos="0" locked="0" layoutInCell="0" allowOverlap="1" relativeHeight="17" wp14:anchorId="3EFB60F3">
                 <wp:simplePos x="0" y="0"/>
                 <wp:positionH relativeFrom="column">
                   <wp:posOffset>4420870</wp:posOffset>
@@ -3056,7 +3057,53 @@
           <w:color w:val="000000"/>
           <w:sz w:val="24"/>
         </w:rPr>
-        <w:t>aparece el resumen del modelo completo. Vemos que no todas las variables tienen un p-valor &lt; 0.05 (valor prefijado para rechazar hipótesis nulas). Esto quiere decir que no podemos estar seguros de que el coeficiente de esa variable no sea 0, en otras palabras, que debería formar parte del modelo.</w:t>
+        <w:t xml:space="preserve">aparece el resumen del modelo completo. Vemos que no todas las variables tienen un p-valor &lt; 0.05 (valor prefijado para rechazar hipótesis nulas). Esto quiere decir que no podemos estar seguros de que el coeficiente de esa variable sea 0, en otras palabras, que debería formar parte del modelo. </w:t>
+      </w:r>
+      <w:r>
+        <w:rPr>
+          <w:rFonts w:eastAsia="Times New Roman" w:cs="Times New Roman" w:ascii="Times New Roman" w:hAnsi="Times New Roman"/>
+          <w:color w:val="000000"/>
+          <w:sz w:val="24"/>
+        </w:rPr>
+        <w:t xml:space="preserve">Además, analizando la colinealidad con el VIF, nos salen dos variable con un valor mayor que 10: </w:t>
+      </w:r>
+      <w:r>
+        <w:rPr>
+          <w:rFonts w:eastAsia="Times New Roman" w:cs="Times New Roman" w:ascii="Times New Roman" w:hAnsi="Times New Roman"/>
+          <w:i/>
+          <w:iCs/>
+          <w:color w:val="000000"/>
+          <w:sz w:val="24"/>
+        </w:rPr>
+        <w:t>Housing.and.water.Expenditure</w:t>
+      </w:r>
+      <w:r>
+        <w:rPr>
+          <w:rFonts w:eastAsia="Times New Roman" w:cs="Times New Roman" w:ascii="Times New Roman" w:hAnsi="Times New Roman"/>
+          <w:color w:val="000000"/>
+          <w:sz w:val="24"/>
+        </w:rPr>
+        <w:t xml:space="preserve"> y </w:t>
+      </w:r>
+      <w:r>
+        <w:rPr>
+          <w:rFonts w:eastAsia="Times New Roman" w:cs="Times New Roman" w:ascii="Times New Roman" w:hAnsi="Times New Roman"/>
+          <w:i/>
+          <w:iCs/>
+          <w:color w:val="000000"/>
+          <w:sz w:val="24"/>
+        </w:rPr>
+        <w:t xml:space="preserve">Imputed.House.Rental.Value. </w:t>
+      </w:r>
+      <w:r>
+        <w:rPr>
+          <w:rFonts w:eastAsia="Times New Roman" w:cs="Times New Roman" w:ascii="Times New Roman" w:hAnsi="Times New Roman"/>
+          <w:i w:val="false"/>
+          <w:iCs w:val="false"/>
+          <w:color w:val="000000"/>
+          <w:sz w:val="24"/>
+        </w:rPr>
+        <w:t>La primera la hemos quitado en la sección de autocorrelaciones, y el VIF al menos de este modelo apoya nuestra decisión de quitarla.</w:t>
       </w:r>
     </w:p>
     <w:p>
@@ -3138,7 +3185,23 @@
           <w:color w:val="000000"/>
           <w:sz w:val="24"/>
         </w:rPr>
-        <w:t xml:space="preserve"> es 0.798. Esto se debe a que tenemos 42 predictores, lo que deriva en una penalización bastante alta, pues muchos de ellos no mejoran significativamente la capacidad predictiva del modelo.</w:t>
+        <w:t xml:space="preserve"> es 0.7</w:t>
+      </w:r>
+      <w:r>
+        <w:rPr>
+          <w:rFonts w:eastAsia="Times New Roman" w:cs="Times New Roman" w:ascii="Times New Roman" w:hAnsi="Times New Roman"/>
+          <w:color w:val="000000"/>
+          <w:sz w:val="24"/>
+        </w:rPr>
+        <w:t>46</w:t>
+      </w:r>
+      <w:r>
+        <w:rPr>
+          <w:rFonts w:eastAsia="Times New Roman" w:cs="Times New Roman" w:ascii="Times New Roman" w:hAnsi="Times New Roman"/>
+          <w:color w:val="000000"/>
+          <w:sz w:val="24"/>
+        </w:rPr>
+        <w:t>. Esto se debe a que tenemos 42 predictores, lo que deriva en una penalización bastante alta, pues muchos de ellos no mejoran significativamente la capacidad predictiva del modelo.</w:t>
       </w:r>
     </w:p>
     <w:p>
@@ -3176,22 +3239,7 @@
           <w:color w:val="000000"/>
           <w:sz w:val="24"/>
         </w:rPr>
-        <w:t xml:space="preserve">Después de calcular la raíz cuadrada del error del modelo nos sale </w:t>
-      </w:r>
-      <w:r>
-        <w:rPr>
-          <w:rFonts w:eastAsia="Times New Roman" w:cs="Times New Roman" w:ascii="Times New Roman" w:hAnsi="Times New Roman"/>
-          <w:sz w:val="24"/>
-        </w:rPr>
-        <w:t>132910.2</w:t>
-      </w:r>
-      <w:r>
-        <w:rPr>
-          <w:rFonts w:eastAsia="Times New Roman" w:cs="Times New Roman" w:ascii="Times New Roman" w:hAnsi="Times New Roman"/>
-          <w:color w:val="000000"/>
-          <w:sz w:val="24"/>
-        </w:rPr>
-        <w:t>, lo cual parece ser un error crítico.</w:t>
+        <w:t>Después de calcular la raíz cuadrada del error del modelo nos sale 134325.9, lo cual parece ser un error crítico.</w:t>
       </w:r>
     </w:p>
     <w:p>
@@ -3398,39 +3446,31 @@
           <w:sz w:val="24"/>
         </w:rPr>
         <w:tab/>
-        <w:t xml:space="preserve">Para comenzar, construiremos un modelo a partir de los atributos altamente correlacionados con la variable respuesta (los cuales ya habíamos guardado cuando hicimos el apartado de correlaciones).  El error medio de la predicción es 272143,5 (más del doble que nuestro modelo anterior). </w:t>
-      </w:r>
-      <w:r>
-        <w:rPr>
-          <w:rFonts w:eastAsia="Times New Roman" w:cs="Times New Roman" w:ascii="Times New Roman" w:hAnsi="Times New Roman"/>
-          <w:color w:val="000000"/>
-          <w:sz w:val="24"/>
-        </w:rPr>
-        <w:t xml:space="preserve">Intentamos mejorarlo quitando observaciones influyentes a partir de residuos estudentizados, pero el error sale todavía peor, 272512.1. Pero quitando observaciones de alto leverage si que sale mejorar el error, 269037.3, pero sigue siendo altísimo </w:t>
-      </w:r>
-      <w:r>
-        <w:rPr>
-          <w:rFonts w:eastAsia="Times New Roman" w:cs="Times New Roman" w:ascii="Times New Roman" w:hAnsi="Times New Roman"/>
-          <w:color w:val="000000"/>
-          <w:sz w:val="24"/>
-        </w:rPr>
-        <w:t xml:space="preserve">por lo que descartamos </w:t>
-      </w:r>
-      <w:r>
-        <w:rPr>
-          <w:rFonts w:eastAsia="Times New Roman" w:cs="Times New Roman" w:ascii="Times New Roman" w:hAnsi="Times New Roman"/>
-          <w:color w:val="000000"/>
-          <w:sz w:val="24"/>
-        </w:rPr>
-        <w:t>este modelo</w:t>
-      </w:r>
-      <w:r>
-        <w:rPr>
-          <w:rFonts w:eastAsia="Times New Roman" w:cs="Times New Roman" w:ascii="Times New Roman" w:hAnsi="Times New Roman"/>
-          <w:color w:val="000000"/>
-          <w:sz w:val="24"/>
-        </w:rPr>
-        <w:t>.</w:t>
+        <w:t xml:space="preserve">Para comenzar, construiremos un modelo a partir de los atributos altamente correlacionados con la variable respuesta (los cuales ya habíamos guardado cuando hicimos el apartado de correlaciones).  El error medio de la predicción es 272143,5 (más del doble que nuestro modelo anterior). Intentamos mejorarlo quitando observaciones influyentes a partir de residuos estudentizados, pero el error sale todavía peor, 272512.1. Pero quitando observaciones de alto leverage si que sale mejorar el error, </w:t>
+      </w:r>
+      <w:r>
+        <w:rPr>
+          <w:rFonts w:eastAsia="Times New Roman" w:cs="Times New Roman" w:ascii="Times New Roman" w:hAnsi="Times New Roman"/>
+          <w:color w:val="000000"/>
+          <w:sz w:val="24"/>
+        </w:rPr>
+        <w:t xml:space="preserve">llegando a </w:t>
+      </w:r>
+      <w:r>
+        <w:rPr>
+          <w:rFonts w:eastAsia="Times New Roman" w:cs="Times New Roman" w:ascii="Times New Roman" w:hAnsi="Times New Roman"/>
+          <w:color w:val="000000"/>
+          <w:sz w:val="24"/>
+        </w:rPr>
+        <w:t xml:space="preserve">269037.3, pero sigue siendo altísimo por lo que descartamos este modelo, </w:t>
+      </w:r>
+      <w:r>
+        <w:rPr>
+          <w:rFonts w:eastAsia="Times New Roman" w:cs="Times New Roman" w:ascii="Times New Roman" w:hAnsi="Times New Roman"/>
+          <w:color w:val="000000"/>
+          <w:sz w:val="24"/>
+        </w:rPr>
+        <w:t>pudiendo volver a él si no encotramos ninguno mejor con búsqueda exhaustiva del mejor modelo (regsubsets).(no será el caso)</w:t>
       </w:r>
     </w:p>
     <w:p>
@@ -3470,7 +3510,39 @@
           <w:sz w:val="24"/>
         </w:rPr>
         <w:tab/>
-        <w:t>Para el siguiente modelo, aplicaremos la validación cruzada. Esta vez dispondremos de todas las variables nominales entre las que no exista ninguna correlación. El primer paso consiste en dividir nuestro conjunto “train” en 4 subconjuntos, para evitar “overfitting” (puede producirse cuando el modelo es muy complejo). Esto último provoca que el modelo, más que descubrir patrones que relacionan las variables, se “aprenda” los datos pertenecientes a “train”, dando lugar a una mala predicción cuando se aplica con nuevos datos (el conjunto “test”).</w:t>
+        <w:t xml:space="preserve">Para el siguiente modelo, aplicaremos la </w:t>
+      </w:r>
+      <w:r>
+        <w:rPr>
+          <w:rFonts w:eastAsia="Times New Roman" w:cs="Times New Roman" w:ascii="Times New Roman" w:hAnsi="Times New Roman"/>
+          <w:color w:val="000000"/>
+          <w:sz w:val="24"/>
+        </w:rPr>
+        <w:t>búsqueda exhaustiva del mejor modelo con</w:t>
+      </w:r>
+      <w:r>
+        <w:rPr>
+          <w:rFonts w:eastAsia="Times New Roman" w:cs="Times New Roman" w:ascii="Times New Roman" w:hAnsi="Times New Roman"/>
+          <w:color w:val="000000"/>
+          <w:sz w:val="24"/>
+        </w:rPr>
+        <w:t xml:space="preserve"> validación cruzada. Esta vez dispondremos de todas las variables </w:t>
+      </w:r>
+      <w:r>
+        <w:rPr>
+          <w:rFonts w:eastAsia="Times New Roman" w:cs="Times New Roman" w:ascii="Times New Roman" w:hAnsi="Times New Roman"/>
+          <w:color w:val="000000"/>
+          <w:sz w:val="24"/>
+        </w:rPr>
+        <w:t xml:space="preserve">explicativas </w:t>
+      </w:r>
+      <w:r>
+        <w:rPr>
+          <w:rFonts w:eastAsia="Times New Roman" w:cs="Times New Roman" w:ascii="Times New Roman" w:hAnsi="Times New Roman"/>
+          <w:color w:val="000000"/>
+          <w:sz w:val="24"/>
+        </w:rPr>
+        <w:t>nominales entre las que no exista ninguna correlación. El primer paso consiste en dividir nuestro conjunto “train” en 4 subconjuntos, para evitar “overfitting” (puede producirse cuando el modelo es muy complejo). Esto último provoca que el modelo, más que descubrir patrones que relacionan las variables, se “aprenda” los datos pertenecientes a “train”, dando lugar a una mala predicción cuando se aplica con nuevos datos (el conjunto “test”).</w:t>
       </w:r>
       <w:r>
         <w:rPr>
@@ -3497,7 +3569,14 @@
           <w:rFonts w:eastAsia="Times New Roman" w:cs="Times New Roman" w:ascii="Times New Roman" w:hAnsi="Times New Roman"/>
           <w:sz w:val="24"/>
         </w:rPr>
-        <w:t xml:space="preserve">Una vez generado el modelo, comprobamos si es bueno o no. El error medio de la predicción es 147132, 9. </w:t>
+        <w:t>Según validación cruzada, el mejor modelo es del subconjunto de 21 variable</w:t>
+      </w:r>
+      <w:r>
+        <w:rPr>
+          <w:rFonts w:eastAsia="Times New Roman" w:cs="Times New Roman" w:ascii="Times New Roman" w:hAnsi="Times New Roman"/>
+          <w:sz w:val="24"/>
+        </w:rPr>
+        <w:t xml:space="preserve">. El error medio de la predicción es 147132, 9. </w:t>
       </w:r>
       <w:r>
         <w:rPr>
@@ -3552,15 +3631,7 @@
           <w:sz w:val="24"/>
         </w:rPr>
         <w:tab/>
-        <w:t xml:space="preserve">Es momento de pasar a comprobar la normalidad, homocedasticidad e independencia de los residuos. Tanto para la normalidad como para la homocedasticidad, los residuos no superan las pruebas. Sin embargo, si cumplen el test de independencia. </w:t>
-      </w:r>
-      <w:r>
-        <w:rPr>
-          <w:rFonts w:eastAsia="Times New Roman" w:cs="Times New Roman" w:ascii="Times New Roman" w:hAnsi="Times New Roman"/>
-          <w:color w:val="000000"/>
-          <w:sz w:val="24"/>
-        </w:rPr>
-        <w:t>Para arreglarlo realizamos la transformación Box-Cox a la variable respuesta y quitamos los outliers, pues la variable ahora es simétrica, usando IQR. Pero no mejora el p valor del test de normalidad. Nuestra última esperanza recae sobre las transformaciones de las variables explicativas asimetricas, quitando los outliers a partir del IQR. Hechas las operaciones necesarias para conseguir lo que queremos, nos damos cuenta que el p valor a subido un poco a 1.508e-12, pero sigue siendo muy pequeño. Quitamos observaciones influyentes a partir de los residuos estudentizados y volvemos a probar los tests. Esta vez el p-valor es mayor que 0.05, por tanto acepta la hipótesis de normalidad. Calculamos el error de nuevo modelo: 54325792, un error cósmico.</w:t>
+        <w:t>Es momento de pasar a comprobar la normalidad, homocedasticidad e independencia de los residuos. Tanto para la normalidad como para la homocedasticidad, los residuos no superan las pruebas. Sin embargo, si cumplen el test de independencia. Para arreglarlo realizamos la transformación Box-Cox a la variable respuesta y quitamos los outliers, pues la variable ahora es simétrica, usando IQR. Pero no mejora el p valor del test de normalidad. Nuestra última esperanza recae sobre las transformaciones de las variables explicativas asimetricas, quitando los outliers a partir del IQR. Hechas las operaciones necesarias para conseguir lo que queremos, nos damos cuenta que el p valor a subido un poco a 1.508e-12, pero sigue siendo muy pequeño. Quitamos observaciones influyentes a partir de los residuos estudentizados y volvemos a probar los tests. Esta vez el p-valor es mayor que 0.05, por tanto acepta la hipótesis de normalidad. Calculamos el error de nuevo modelo: 54325792, un error cósmico.</w:t>
       </w:r>
     </w:p>
     <w:p>
@@ -3701,7 +3772,23 @@
           <w:sz w:val="24"/>
           <w:szCs w:val="24"/>
         </w:rPr>
-        <w:t>λ que minimiza el error.</w:t>
+        <w:t xml:space="preserve">λ que minimiza el error </w:t>
+      </w:r>
+      <w:r>
+        <w:rPr>
+          <w:rFonts w:cs="Times New Roman" w:ascii="Times New Roman" w:hAnsi="Times New Roman"/>
+          <w:sz w:val="24"/>
+          <w:szCs w:val="24"/>
+        </w:rPr>
+        <w:t>de la validación cruzada de 10 subgrupos</w:t>
+      </w:r>
+      <w:r>
+        <w:rPr>
+          <w:rFonts w:cs="Times New Roman" w:ascii="Times New Roman" w:hAnsi="Times New Roman"/>
+          <w:sz w:val="24"/>
+          <w:szCs w:val="24"/>
+        </w:rPr>
+        <w:t>.</w:t>
       </w:r>
       <w:r>
         <w:rPr>
@@ -3755,7 +3842,34 @@
           <w:sz w:val="24"/>
           <w:szCs w:val="24"/>
         </w:rPr>
-        <w:t>En conclusión, observamos que el error medio nos da 97497,05. Este modelo predice mejor que el modelo de mínimos cuadrados, pero no nos convence del todo puesto que no elimina predictores.</w:t>
+        <w:t xml:space="preserve">En conclusión, observamos que el error medio nos da 154438.2. Este modelo predice </w:t>
+      </w:r>
+      <w:r>
+        <w:rPr>
+          <w:rFonts w:cs="Times New Roman" w:ascii="Times New Roman" w:hAnsi="Times New Roman"/>
+          <w:color w:val="000000"/>
+          <w:sz w:val="24"/>
+          <w:szCs w:val="24"/>
+        </w:rPr>
+        <w:t>peor</w:t>
+      </w:r>
+      <w:r>
+        <w:rPr>
+          <w:rFonts w:cs="Times New Roman" w:ascii="Times New Roman" w:hAnsi="Times New Roman"/>
+          <w:color w:val="000000"/>
+          <w:sz w:val="24"/>
+          <w:szCs w:val="24"/>
+        </w:rPr>
+        <w:t xml:space="preserve"> que el modelo de mínimos cuadrados, </w:t>
+      </w:r>
+      <w:r>
+        <w:rPr>
+          <w:rFonts w:cs="Times New Roman" w:ascii="Times New Roman" w:hAnsi="Times New Roman"/>
+          <w:color w:val="000000"/>
+          <w:sz w:val="24"/>
+          <w:szCs w:val="24"/>
+        </w:rPr>
+        <w:t>y usa todas las variables.</w:t>
       </w:r>
     </w:p>
     <w:p>
@@ -3826,7 +3940,32 @@
           <w:sz w:val="24"/>
           <w:szCs w:val="24"/>
         </w:rPr>
-        <w:t xml:space="preserve">λ que minimice el error -&gt; predicciones). </w:t>
+        <w:t xml:space="preserve">λ que minimice el error </w:t>
+      </w:r>
+      <w:r>
+        <w:rPr>
+          <w:rFonts w:cs="Times New Roman" w:ascii="Times New Roman" w:hAnsi="Times New Roman"/>
+          <w:sz w:val="24"/>
+          <w:szCs w:val="24"/>
+        </w:rPr>
+        <w:t>de la validación cruzada de 10 subgrupos</w:t>
+      </w:r>
+      <w:r>
+        <w:rPr>
+          <w:rFonts w:cs="Times New Roman" w:ascii="Times New Roman" w:hAnsi="Times New Roman"/>
+          <w:color w:val="000000"/>
+          <w:sz w:val="24"/>
+          <w:szCs w:val="24"/>
+        </w:rPr>
+        <w:t xml:space="preserve"> </w:t>
+      </w:r>
+      <w:r>
+        <w:rPr>
+          <w:rFonts w:cs="Times New Roman" w:ascii="Times New Roman" w:hAnsi="Times New Roman"/>
+          <w:sz w:val="24"/>
+          <w:szCs w:val="24"/>
+        </w:rPr>
+        <w:t xml:space="preserve">-&gt; predicciones). </w:t>
       </w:r>
     </w:p>
     <w:p>
@@ -3867,7 +4006,7 @@
           <w:sz w:val="24"/>
           <w:szCs w:val="24"/>
         </w:rPr>
-        <w:t xml:space="preserve">Una vez finalizado el proceso, uno se puede percatar de que no tan solo el error medio ha disminuido a 97336,29 (lo que indica unas mejores predicciones), sino que también lo han hecho el número de variables descriptivas (nos quedamos con 28 de 38). </w:t>
+        <w:t xml:space="preserve">Una vez finalizado el proceso, uno se puede percatar de que no tan solo el error medio ha disminuido a 148707.8 (lo que indica unas mejores predicciones), sino que también lo han hecho el número de variables descriptivas (nos quedamos con 30 de 38). </w:t>
       </w:r>
     </w:p>
     <w:p>
@@ -4164,7 +4303,23 @@
           <w:sz w:val="24"/>
           <w:szCs w:val="24"/>
         </w:rPr>
-        <w:t>).                Quedándonos con el error mínimo de la tabla obtenemos 97256,58, por lo que podemos concluir que con la penalización Elastic net hemos obtenido el mejor modelo. Como curiosidad, podemos saber que el mejor modelo encontrado con Elastic net no es una regresión Lasso ni una Ridge, porque, a parte de que el error medio es diferente, el número de predictores es 31 (más que en la Lasso y menos que en la Ridge).</w:t>
+        <w:t xml:space="preserve">).                Quedándonos con el error mínimo de la tabla obtenemos 148588.7, por lo que podemos concluir que con la penalización Elastic net hemos obtenido el mejor modelo </w:t>
+      </w:r>
+      <w:r>
+        <w:rPr>
+          <w:color w:val="000000"/>
+          <w:sz w:val="24"/>
+          <w:szCs w:val="24"/>
+        </w:rPr>
+        <w:t>de los tres regularizados</w:t>
+      </w:r>
+      <w:r>
+        <w:rPr>
+          <w:color w:val="000000"/>
+          <w:sz w:val="24"/>
+          <w:szCs w:val="24"/>
+        </w:rPr>
+        <w:t>. Como curiosidad, podemos saber que el mejor modelo encontrado con Elastic net no es una regresión Lasso ni una Ridge, porque, a parte de que el error medio es diferente, el número de predictores es 31 (más que en la Lasso y menos que en la Ridge).</w:t>
       </w:r>
     </w:p>
     <w:p>
@@ -4243,398 +4398,37 @@
           <w:sz w:val="24"/>
           <w:szCs w:val="20"/>
         </w:rPr>
-        <w:t>Antes de realizar cualquiera de los dos siguientes modelos, recuerda que todos los predictores del conjunto de datos deben ser cuantitativos. Además, no hace falta eliminar variables que estén correlacionadas, pues no supone un problema para este tipo de métodos.</w:t>
-      </w:r>
-    </w:p>
-    <w:p>
-      <w:pPr>
-        <w:pStyle w:val="Normal"/>
-        <w:spacing w:lineRule="auto" w:line="240" w:before="0" w:after="0"/>
-        <w:jc w:val="center"/>
-        <w:rPr>
-          <w:b/>
+        <w:t xml:space="preserve">El propósito de estos métodos es reducir la dimensionalidad de las variables. </w:t>
+      </w:r>
+      <w:r>
+        <w:rPr>
+          <w:rFonts w:eastAsia="Times New Roman" w:cs="Times New Roman" w:ascii="Times New Roman" w:hAnsi="Times New Roman"/>
           <w:bCs/>
           <w:sz w:val="24"/>
-          <w:szCs w:val="24"/>
-        </w:rPr>
-      </w:pPr>
-      <w:r>
-        <w:rPr>
-          <w:b/>
+          <w:szCs w:val="20"/>
+        </w:rPr>
+        <w:t xml:space="preserve">Antes de realizar cualquiera de los dos siguientes modelos, recuerda que todos los predictores del conjunto de datos deben ser cuantitativos. Además, no hace falta eliminar variables que estén correlacionadas, pues no supone un problema para este tipo de métodos. </w:t>
+      </w:r>
+      <w:r>
+        <w:rPr>
+          <w:rFonts w:eastAsia="Times New Roman" w:cs="Times New Roman" w:ascii="Times New Roman" w:hAnsi="Times New Roman"/>
           <w:bCs/>
           <w:sz w:val="24"/>
-          <w:szCs w:val="24"/>
-        </w:rPr>
-        <w:t>PCR</w:t>
-      </w:r>
-    </w:p>
-    <w:p>
-      <w:pPr>
-        <w:pStyle w:val="Normal"/>
-        <w:spacing w:lineRule="auto" w:line="240" w:before="0" w:after="0"/>
-        <w:rPr>
-          <w:b/>
-          <w:bCs/>
-          <w:sz w:val="24"/>
-          <w:szCs w:val="24"/>
-        </w:rPr>
-      </w:pPr>
-      <w:r>
-        <w:rPr>
-          <w:b/>
-          <w:bCs/>
-          <w:sz w:val="24"/>
-          <w:szCs w:val="24"/>
-        </w:rPr>
-      </w:r>
-    </w:p>
-    <w:p>
-      <w:pPr>
-        <w:pStyle w:val="Normal"/>
-        <w:spacing w:lineRule="auto" w:line="240" w:before="0" w:after="0"/>
-        <w:jc w:val="both"/>
-        <w:rPr>
-          <w:sz w:val="24"/>
-          <w:szCs w:val="24"/>
-        </w:rPr>
-      </w:pPr>
-      <w:r>
-        <w:rPr>
-          <w:sz w:val="24"/>
-          <w:szCs w:val="24"/>
-        </w:rPr>
-        <w:t xml:space="preserve">A partir de la validación cruzada, queremos encontrar el modelo con el menor número de componentes que mejor explique la variabilidad de los datos. </w:t>
-      </w:r>
-      <w:r>
-        <w:rPr>
-          <w:color w:val="FF0000"/>
-          <w:sz w:val="24"/>
-          <w:szCs w:val="24"/>
-        </w:rPr>
-        <w:t>Nos da el modelo con xxx componentes.</w:t>
-      </w:r>
-    </w:p>
-    <w:p>
-      <w:pPr>
-        <w:pStyle w:val="Normal"/>
-        <w:spacing w:lineRule="auto" w:line="240" w:before="0" w:after="0"/>
-        <w:rPr>
-          <w:sz w:val="24"/>
-          <w:szCs w:val="24"/>
-        </w:rPr>
-      </w:pPr>
-      <w:r>
-        <w:rPr>
-          <w:sz w:val="24"/>
-          <w:szCs w:val="24"/>
-        </w:rPr>
-      </w:r>
-    </w:p>
-    <w:p>
-      <w:pPr>
-        <w:pStyle w:val="Normal"/>
-        <w:spacing w:lineRule="auto" w:line="240" w:before="0" w:after="0"/>
-        <w:jc w:val="center"/>
-        <w:rPr>
-          <w:b/>
-          <w:bCs/>
-          <w:sz w:val="24"/>
-          <w:szCs w:val="24"/>
-        </w:rPr>
-      </w:pPr>
-      <w:r>
-        <w:rPr>
-          <w:b/>
-          <w:bCs/>
-          <w:sz w:val="24"/>
-          <w:szCs w:val="24"/>
-        </w:rPr>
-        <w:t>PLS</w:t>
-      </w:r>
-    </w:p>
-    <w:p>
-      <w:pPr>
-        <w:pStyle w:val="Normal"/>
-        <w:spacing w:lineRule="auto" w:line="240" w:before="0" w:after="0"/>
-        <w:jc w:val="both"/>
-        <w:rPr>
-          <w:rFonts w:ascii="Liberation Serif" w:hAnsi="Liberation Serif" w:eastAsia="Liberation Serif" w:cs="Liberation Serif"/>
-          <w:sz w:val="24"/>
-        </w:rPr>
-      </w:pPr>
-      <w:r>
-        <w:rPr>
-          <w:sz w:val="24"/>
-          <w:szCs w:val="24"/>
-        </w:rPr>
-        <w:t xml:space="preserve">A partir de la validación cruzada, queremos encontrar el modelo con el menor número de componentes que mejor explique la variabilidad de los datos. </w:t>
-      </w:r>
-      <w:r>
-        <w:rPr>
-          <w:color w:val="FF0000"/>
-          <w:sz w:val="24"/>
-          <w:szCs w:val="24"/>
-        </w:rPr>
-        <w:t>Nos da el modelo con xxx componentes</w:t>
-      </w:r>
-    </w:p>
-    <w:p>
-      <w:pPr>
-        <w:pStyle w:val="Normal"/>
-        <w:spacing w:lineRule="auto" w:line="240" w:before="0" w:after="0"/>
-        <w:rPr>
-          <w:rFonts w:ascii="Liberation Serif" w:hAnsi="Liberation Serif" w:eastAsia="Liberation Serif" w:cs="Liberation Serif"/>
-          <w:sz w:val="24"/>
-        </w:rPr>
-      </w:pPr>
-      <w:r>
-        <w:rPr>
-          <w:rFonts w:eastAsia="Liberation Serif" w:cs="Liberation Serif" w:ascii="Liberation Serif" w:hAnsi="Liberation Serif"/>
-          <w:sz w:val="24"/>
-        </w:rPr>
-      </w:r>
-    </w:p>
-    <w:p>
-      <w:pPr>
-        <w:pStyle w:val="Normal"/>
-        <w:spacing w:lineRule="auto" w:line="240" w:before="0" w:after="0"/>
-        <w:jc w:val="center"/>
-        <w:rPr>
-          <w:rFonts w:ascii="Times New Roman" w:hAnsi="Times New Roman" w:eastAsia="Times New Roman" w:cs="Times New Roman"/>
-          <w:b/>
-          <w:sz w:val="28"/>
-          <w:u w:val="single"/>
-        </w:rPr>
-      </w:pPr>
-      <w:r>
-        <w:rPr>
-          <w:rFonts w:eastAsia="Times New Roman" w:cs="Times New Roman" w:ascii="Times New Roman" w:hAnsi="Times New Roman"/>
-          <w:b/>
-          <w:sz w:val="28"/>
-          <w:u w:val="single"/>
-        </w:rPr>
-        <w:t>Regresión Logística</w:t>
-      </w:r>
-    </w:p>
-    <w:p>
-      <w:pPr>
-        <w:pStyle w:val="Normal"/>
-        <w:spacing w:lineRule="auto" w:line="240" w:before="0" w:after="0"/>
-        <w:ind w:firstLine="708"/>
-        <w:rPr>
-          <w:rFonts w:ascii="Times New Roman" w:hAnsi="Times New Roman" w:eastAsia="Times New Roman" w:cs="Times New Roman"/>
-          <w:sz w:val="24"/>
-        </w:rPr>
-      </w:pPr>
-      <w:r>
-        <w:rPr>
-          <w:rFonts w:eastAsia="Times New Roman" w:cs="Times New Roman" w:ascii="Times New Roman" w:hAnsi="Times New Roman"/>
-          <w:sz w:val="24"/>
-        </w:rPr>
-        <w:t>La semana pasada se ha producido uno de los peores terremotos de la historia de Filipinas, dejando gran parte del país destrozado. Consecuentemente, muchas familias han perdido sus casas. Este acontecimiento ha hecho que el banco haya visto una oportunidad de oro para aumentar su capital. Es por ello que ha puesto en marcha el PRVF (Plan para la reconstrucción de viviendas en Filipinas), un préstamo de 90000</w:t>
-      </w:r>
-      <w:r>
-        <w:rPr>
-          <w:rFonts w:cs="Arial" w:ascii="Arial" w:hAnsi="Arial"/>
-          <w:color w:val="040C28"/>
-        </w:rPr>
-        <w:t>₱</w:t>
-      </w:r>
-      <w:r>
-        <w:rPr>
-          <w:rFonts w:eastAsia="Times New Roman" w:cs="Times New Roman" w:ascii="Times New Roman" w:hAnsi="Times New Roman"/>
-          <w:sz w:val="24"/>
-        </w:rPr>
-        <w:t xml:space="preserve"> (1485€) al que cualquier familia filipina puede acceder siempre y cuando cumpla una condición: la renta per cápita mensual (ingresos mensuales de la familia / número de miembros en la familia) debe ser mayor o igual al 5% (4500</w:t>
-      </w:r>
-      <w:r>
-        <w:rPr>
-          <w:rFonts w:cs="Arial" w:ascii="Arial" w:hAnsi="Arial"/>
-          <w:color w:val="040C28"/>
-        </w:rPr>
-        <w:t>₱</w:t>
-      </w:r>
-      <w:r>
-        <w:rPr>
-          <w:rFonts w:eastAsia="Times New Roman" w:cs="Times New Roman" w:ascii="Times New Roman" w:hAnsi="Times New Roman"/>
-          <w:sz w:val="24"/>
-        </w:rPr>
-        <w:t xml:space="preserve">) del préstamo. </w:t>
-      </w:r>
-    </w:p>
-    <w:p>
-      <w:pPr>
-        <w:pStyle w:val="Normal"/>
-        <w:spacing w:lineRule="auto" w:line="240" w:before="0" w:after="0"/>
-        <w:rPr>
-          <w:rFonts w:ascii="Times New Roman" w:hAnsi="Times New Roman" w:eastAsia="Times New Roman" w:cs="Times New Roman"/>
-          <w:sz w:val="24"/>
-        </w:rPr>
-      </w:pPr>
-      <w:r>
-        <w:rPr>
-          <w:rFonts w:eastAsia="Times New Roman" w:cs="Times New Roman" w:ascii="Times New Roman" w:hAnsi="Times New Roman"/>
-          <w:sz w:val="24"/>
-        </w:rPr>
-        <w:tab/>
-        <w:t xml:space="preserve"> </w:t>
-      </w:r>
-    </w:p>
-    <w:p>
-      <w:pPr>
-        <w:pStyle w:val="Normal"/>
-        <w:spacing w:lineRule="auto" w:line="240" w:before="0" w:after="0"/>
-        <w:rPr>
-          <w:rFonts w:ascii="Times New Roman" w:hAnsi="Times New Roman" w:eastAsia="Times New Roman" w:cs="Times New Roman"/>
-          <w:sz w:val="24"/>
-        </w:rPr>
-      </w:pPr>
-      <w:r>
-        <w:rPr>
-          <w:rFonts w:eastAsia="Times New Roman" w:cs="Times New Roman" w:ascii="Times New Roman" w:hAnsi="Times New Roman"/>
-          <w:sz w:val="24"/>
-        </w:rPr>
-        <w:tab/>
-        <w:t xml:space="preserve">Para poder realizar el modelo de regresión logística utilizaremos la misma base de datos que hasta ahora, con una pequeña diferencia, y es que </w:t>
-      </w:r>
-      <w:r>
-        <w:rPr>
-          <w:rFonts w:eastAsia="Times New Roman" w:cs="Times New Roman" w:ascii="Times New Roman" w:hAnsi="Times New Roman"/>
-          <w:i/>
-          <w:iCs/>
-          <w:sz w:val="24"/>
-        </w:rPr>
-        <w:t xml:space="preserve">Total Household Income </w:t>
-      </w:r>
-      <w:r>
-        <w:rPr>
-          <w:rFonts w:eastAsia="Times New Roman" w:cs="Times New Roman" w:ascii="Times New Roman" w:hAnsi="Times New Roman"/>
-          <w:sz w:val="24"/>
-        </w:rPr>
-        <w:t>se transforma en una variable categórica, donde los únicos posibles valores que puede tomar son “Accept”, si la familia cumple la condición, o “Deny”, en caso contrario.</w:t>
-      </w:r>
-    </w:p>
-    <w:p>
-      <w:pPr>
-        <w:pStyle w:val="Normal"/>
-        <w:spacing w:lineRule="auto" w:line="240" w:before="0" w:after="0"/>
-        <w:rPr>
-          <w:rFonts w:ascii="Times New Roman" w:hAnsi="Times New Roman" w:eastAsia="Times New Roman" w:cs="Times New Roman"/>
-          <w:sz w:val="24"/>
-        </w:rPr>
-      </w:pPr>
-      <w:r>
-        <w:rPr>
-          <w:rFonts w:eastAsia="Times New Roman" w:cs="Times New Roman" w:ascii="Times New Roman" w:hAnsi="Times New Roman"/>
-          <w:sz w:val="24"/>
-        </w:rPr>
-      </w:r>
-    </w:p>
-    <w:p>
-      <w:pPr>
-        <w:pStyle w:val="Normal"/>
-        <w:spacing w:lineRule="auto" w:line="240" w:before="0" w:after="0"/>
-        <w:rPr>
-          <w:rFonts w:ascii="Times New Roman" w:hAnsi="Times New Roman" w:eastAsia="Times New Roman" w:cs="Times New Roman"/>
-          <w:sz w:val="24"/>
-        </w:rPr>
-      </w:pPr>
-      <w:r>
-        <w:rPr>
-          <w:rFonts w:eastAsia="Times New Roman" w:cs="Times New Roman" w:ascii="Times New Roman" w:hAnsi="Times New Roman"/>
-          <w:sz w:val="24"/>
-        </w:rPr>
-        <w:tab/>
-        <w:t>Antes de comenzar a entrenar el modelo, es necesario dividir nuestros datos en dos conjuntos:</w:t>
-      </w:r>
-    </w:p>
-    <w:p>
-      <w:pPr>
-        <w:pStyle w:val="Normal"/>
-        <w:spacing w:lineRule="auto" w:line="240" w:before="0" w:after="0"/>
-        <w:rPr>
-          <w:rFonts w:ascii="Times New Roman" w:hAnsi="Times New Roman" w:eastAsia="Times New Roman" w:cs="Times New Roman"/>
-          <w:sz w:val="24"/>
-        </w:rPr>
-      </w:pPr>
-      <w:r>
-        <w:rPr>
-          <w:rFonts w:eastAsia="Times New Roman" w:cs="Times New Roman" w:ascii="Times New Roman" w:hAnsi="Times New Roman"/>
-          <w:sz w:val="24"/>
-        </w:rPr>
-        <w:tab/>
-        <w:t xml:space="preserve">      -train: se utiliza para entrenar el modelo.</w:t>
-      </w:r>
-    </w:p>
-    <w:p>
-      <w:pPr>
-        <w:pStyle w:val="Normal"/>
-        <w:spacing w:lineRule="auto" w:line="240" w:before="0" w:after="0"/>
-        <w:rPr>
-          <w:rFonts w:ascii="Times New Roman" w:hAnsi="Times New Roman" w:eastAsia="Times New Roman" w:cs="Times New Roman"/>
-          <w:sz w:val="24"/>
-        </w:rPr>
-      </w:pPr>
-      <w:r>
-        <w:rPr>
-          <w:rFonts w:eastAsia="Times New Roman" w:cs="Times New Roman" w:ascii="Times New Roman" w:hAnsi="Times New Roman"/>
-          <w:sz w:val="24"/>
-        </w:rPr>
-        <w:tab/>
-        <w:t xml:space="preserve">      -test: se emplea para comprobar el modelo.</w:t>
-      </w:r>
-    </w:p>
-    <w:p>
-      <w:pPr>
-        <w:pStyle w:val="Normal"/>
-        <w:spacing w:lineRule="auto" w:line="240" w:before="0" w:after="0"/>
-        <w:rPr>
-          <w:rFonts w:ascii="Times New Roman" w:hAnsi="Times New Roman" w:eastAsia="Times New Roman" w:cs="Times New Roman"/>
-          <w:sz w:val="24"/>
-        </w:rPr>
-      </w:pPr>
-      <w:r>
-        <w:rPr>
-          <w:rFonts w:eastAsia="Times New Roman" w:cs="Times New Roman" w:ascii="Times New Roman" w:hAnsi="Times New Roman"/>
-          <w:sz w:val="24"/>
-        </w:rPr>
-      </w:r>
-    </w:p>
-    <w:p>
-      <w:pPr>
-        <w:pStyle w:val="Normal"/>
-        <w:spacing w:lineRule="auto" w:line="240" w:before="0" w:after="0"/>
-        <w:rPr>
-          <w:rFonts w:ascii="Times New Roman" w:hAnsi="Times New Roman" w:eastAsia="Times New Roman" w:cs="Times New Roman"/>
-          <w:sz w:val="24"/>
-        </w:rPr>
-      </w:pPr>
-      <w:r>
-        <w:rPr>
-          <w:rFonts w:eastAsia="Times New Roman" w:cs="Times New Roman" w:ascii="Times New Roman" w:hAnsi="Times New Roman"/>
-          <w:sz w:val="24"/>
-        </w:rPr>
-        <w:tab/>
-        <w:t>En el primer modelo vamos a tener en cuenta todos los atributos nominales (que no estén correlacionados) disponibles en la base de datos. El modelo resultante se aproxima al lanzamiento de una moneda, por lo que no es interesante.</w:t>
-      </w:r>
-    </w:p>
-    <w:p>
-      <w:pPr>
-        <w:pStyle w:val="Normal"/>
-        <w:spacing w:lineRule="auto" w:line="240" w:before="0" w:after="0"/>
-        <w:jc w:val="center"/>
-        <w:rPr>
-          <w:rFonts w:ascii="Times New Roman" w:hAnsi="Times New Roman" w:eastAsia="Times New Roman" w:cs="Times New Roman"/>
-          <w:sz w:val="24"/>
-        </w:rPr>
-      </w:pPr>
-      <w:r>
-        <w:rPr/>
+          <w:szCs w:val="20"/>
+        </w:rPr>
         <w:drawing>
-          <wp:inline distT="0" distB="0" distL="0" distR="0">
-            <wp:extent cx="1934210" cy="647700"/>
+          <wp:anchor behindDoc="0" distT="0" distB="0" distL="0" distR="0" simplePos="0" locked="0" layoutInCell="0" allowOverlap="1" relativeHeight="22">
+            <wp:simplePos x="0" y="0"/>
+            <wp:positionH relativeFrom="column">
+              <wp:posOffset>5083175</wp:posOffset>
+            </wp:positionH>
+            <wp:positionV relativeFrom="paragraph">
+              <wp:posOffset>810895</wp:posOffset>
+            </wp:positionV>
+            <wp:extent cx="1322070" cy="1647190"/>
             <wp:effectExtent l="0" t="0" r="0" b="0"/>
-            <wp:docPr id="11" name="Imagen 12" descr=""/>
+            <wp:wrapSquare wrapText="largest"/>
+            <wp:docPr id="11" name="Image2" descr=""/>
             <wp:cNvGraphicFramePr>
               <a:graphicFrameLocks xmlns:a="http://schemas.openxmlformats.org/drawingml/2006/main" noChangeAspect="1"/>
             </wp:cNvGraphicFramePr>
@@ -4642,13 +4436,606 @@
               <a:graphicData uri="http://schemas.openxmlformats.org/drawingml/2006/picture">
                 <pic:pic xmlns:pic="http://schemas.openxmlformats.org/drawingml/2006/picture">
                   <pic:nvPicPr>
-                    <pic:cNvPr id="11" name="Imagen 12" descr=""/>
+                    <pic:cNvPr id="11" name="Image2" descr=""/>
                     <pic:cNvPicPr>
                       <a:picLocks noChangeAspect="1" noChangeArrowheads="1"/>
                     </pic:cNvPicPr>
                   </pic:nvPicPr>
                   <pic:blipFill>
                     <a:blip r:embed="rId12"/>
+                    <a:stretch>
+                      <a:fillRect/>
+                    </a:stretch>
+                  </pic:blipFill>
+                  <pic:spPr bwMode="auto">
+                    <a:xfrm>
+                      <a:off x="0" y="0"/>
+                      <a:ext cx="1322070" cy="1647190"/>
+                    </a:xfrm>
+                    <a:prstGeom prst="rect">
+                      <a:avLst/>
+                    </a:prstGeom>
+                  </pic:spPr>
+                </pic:pic>
+              </a:graphicData>
+            </a:graphic>
+          </wp:anchor>
+        </w:drawing>
+      </w:r>
+      <w:r>
+        <w:rPr>
+          <w:rFonts w:eastAsia="Times New Roman" w:cs="Times New Roman" w:ascii="Times New Roman" w:hAnsi="Times New Roman"/>
+          <w:bCs/>
+          <w:sz w:val="24"/>
+          <w:szCs w:val="20"/>
+        </w:rPr>
+        <w:t>Analizando las varianzas y las medias de las variables, vemos que son todas muy distintas. Es por ello, por lo que tendremos que escalonar las variables antes de construir los siguientes modelos.</w:t>
+      </w:r>
+    </w:p>
+    <w:p>
+      <w:pPr>
+        <w:pStyle w:val="Normal"/>
+        <w:spacing w:lineRule="auto" w:line="240" w:before="0" w:after="0"/>
+        <w:jc w:val="center"/>
+        <w:rPr>
+          <w:b/>
+          <w:bCs/>
+          <w:sz w:val="24"/>
+          <w:szCs w:val="24"/>
+        </w:rPr>
+      </w:pPr>
+      <w:r>
+        <w:rPr>
+          <w:b/>
+          <w:bCs/>
+          <w:sz w:val="24"/>
+          <w:szCs w:val="24"/>
+        </w:rPr>
+        <w:t>PCR</w:t>
+      </w:r>
+    </w:p>
+    <w:p>
+      <w:pPr>
+        <w:pStyle w:val="Normal"/>
+        <w:spacing w:lineRule="auto" w:line="240" w:before="0" w:after="0"/>
+        <w:jc w:val="both"/>
+        <w:rPr>
+          <w:sz w:val="24"/>
+          <w:szCs w:val="24"/>
+        </w:rPr>
+      </w:pPr>
+      <w:r>
+        <w:rPr>
+          <w:sz w:val="24"/>
+          <w:szCs w:val="24"/>
+        </w:rPr>
+        <w:t xml:space="preserve">En este caso el aprendizaje es no supervisado. </w:t>
+      </w:r>
+      <w:r>
+        <w:rPr>
+          <w:sz w:val="24"/>
+          <w:szCs w:val="24"/>
+        </w:rPr>
+        <w:t xml:space="preserve">A partir de la validación cruzada, </w:t>
+      </w:r>
+      <w:r>
+        <w:rPr>
+          <w:sz w:val="24"/>
+          <w:szCs w:val="24"/>
+        </w:rPr>
+        <w:t>obtenemos el gráfico de la derecha, que tiene la raíz cuadrada del error cuadrático medio. Seleccionamos el modelo con 12 componentes, pues es un punto donde baja el error y se tiene bastante variabilidad explicada, 60.94. Al calcular el error nos da 199790.6.</w:t>
+      </w:r>
+    </w:p>
+    <w:p>
+      <w:pPr>
+        <w:pStyle w:val="Normal"/>
+        <w:spacing w:lineRule="auto" w:line="240" w:before="0" w:after="0"/>
+        <w:rPr>
+          <w:sz w:val="24"/>
+          <w:szCs w:val="24"/>
+        </w:rPr>
+      </w:pPr>
+      <w:r>
+        <w:rPr>
+          <w:sz w:val="24"/>
+          <w:szCs w:val="24"/>
+        </w:rPr>
+      </w:r>
+    </w:p>
+    <w:p>
+      <w:pPr>
+        <w:pStyle w:val="Normal"/>
+        <w:spacing w:lineRule="auto" w:line="240" w:before="0" w:after="0"/>
+        <w:rPr>
+          <w:sz w:val="24"/>
+          <w:szCs w:val="24"/>
+        </w:rPr>
+      </w:pPr>
+      <w:r>
+        <w:rPr>
+          <w:sz w:val="24"/>
+          <w:szCs w:val="24"/>
+        </w:rPr>
+      </w:r>
+    </w:p>
+    <w:p>
+      <w:pPr>
+        <w:pStyle w:val="Normal"/>
+        <w:spacing w:lineRule="auto" w:line="240" w:before="0" w:after="0"/>
+        <w:rPr>
+          <w:sz w:val="24"/>
+          <w:szCs w:val="24"/>
+        </w:rPr>
+      </w:pPr>
+      <w:r>
+        <w:rPr>
+          <w:sz w:val="24"/>
+          <w:szCs w:val="24"/>
+        </w:rPr>
+      </w:r>
+    </w:p>
+    <w:p>
+      <w:pPr>
+        <w:pStyle w:val="Normal"/>
+        <w:spacing w:lineRule="auto" w:line="240" w:before="0" w:after="0"/>
+        <w:jc w:val="center"/>
+        <w:rPr>
+          <w:b/>
+          <w:bCs/>
+          <w:sz w:val="24"/>
+          <w:szCs w:val="24"/>
+        </w:rPr>
+      </w:pPr>
+      <w:r>
+        <w:rPr>
+          <w:b/>
+          <w:bCs/>
+          <w:sz w:val="24"/>
+          <w:szCs w:val="24"/>
+        </w:rPr>
+        <w:drawing>
+          <wp:anchor behindDoc="0" distT="0" distB="0" distL="0" distR="0" simplePos="0" locked="0" layoutInCell="0" allowOverlap="1" relativeHeight="23">
+            <wp:simplePos x="0" y="0"/>
+            <wp:positionH relativeFrom="column">
+              <wp:posOffset>4550410</wp:posOffset>
+            </wp:positionH>
+            <wp:positionV relativeFrom="paragraph">
+              <wp:posOffset>-280670</wp:posOffset>
+            </wp:positionV>
+            <wp:extent cx="1243965" cy="1508125"/>
+            <wp:effectExtent l="0" t="0" r="0" b="0"/>
+            <wp:wrapSquare wrapText="largest"/>
+            <wp:docPr id="12" name="Image3" descr=""/>
+            <wp:cNvGraphicFramePr>
+              <a:graphicFrameLocks xmlns:a="http://schemas.openxmlformats.org/drawingml/2006/main" noChangeAspect="1"/>
+            </wp:cNvGraphicFramePr>
+            <a:graphic xmlns:a="http://schemas.openxmlformats.org/drawingml/2006/main">
+              <a:graphicData uri="http://schemas.openxmlformats.org/drawingml/2006/picture">
+                <pic:pic xmlns:pic="http://schemas.openxmlformats.org/drawingml/2006/picture">
+                  <pic:nvPicPr>
+                    <pic:cNvPr id="12" name="Image3" descr=""/>
+                    <pic:cNvPicPr>
+                      <a:picLocks noChangeAspect="1" noChangeArrowheads="1"/>
+                    </pic:cNvPicPr>
+                  </pic:nvPicPr>
+                  <pic:blipFill>
+                    <a:blip r:embed="rId13"/>
+                    <a:stretch>
+                      <a:fillRect/>
+                    </a:stretch>
+                  </pic:blipFill>
+                  <pic:spPr bwMode="auto">
+                    <a:xfrm>
+                      <a:off x="0" y="0"/>
+                      <a:ext cx="1243965" cy="1508125"/>
+                    </a:xfrm>
+                    <a:prstGeom prst="rect">
+                      <a:avLst/>
+                    </a:prstGeom>
+                  </pic:spPr>
+                </pic:pic>
+              </a:graphicData>
+            </a:graphic>
+          </wp:anchor>
+        </w:drawing>
+      </w:r>
+      <w:r>
+        <w:rPr>
+          <w:b/>
+          <w:bCs/>
+          <w:sz w:val="24"/>
+          <w:szCs w:val="24"/>
+        </w:rPr>
+        <w:t>PLS</w:t>
+      </w:r>
+    </w:p>
+    <w:p>
+      <w:pPr>
+        <w:pStyle w:val="Normal"/>
+        <w:spacing w:lineRule="auto" w:line="240" w:before="0" w:after="0"/>
+        <w:jc w:val="both"/>
+        <w:rPr>
+          <w:color w:val="000000"/>
+        </w:rPr>
+      </w:pPr>
+      <w:r>
+        <w:rPr>
+          <w:color w:val="000000"/>
+          <w:sz w:val="24"/>
+          <w:szCs w:val="24"/>
+        </w:rPr>
+        <w:t xml:space="preserve">Es parecido al PCR, solo que identifica nuevas características de forma supervisada, es decir, hace uso de la respuesta para identificar nuevas características. </w:t>
+      </w:r>
+      <w:r>
+        <w:rPr>
+          <w:color w:val="000000"/>
+          <w:sz w:val="24"/>
+          <w:szCs w:val="24"/>
+        </w:rPr>
+        <w:t xml:space="preserve">A partir de la validación cruzada, obtenemos el gráfico de la derecha, que tiene la raíz cuadrada del error cuadrático medio. </w:t>
+      </w:r>
+      <w:r>
+        <w:rPr>
+          <w:color w:val="000000"/>
+          <w:sz w:val="24"/>
+          <w:szCs w:val="24"/>
+        </w:rPr>
+        <w:t>Aunque en el gráfico vemos que a partir de 5 componentes el error no disminuye, s</w:t>
+      </w:r>
+      <w:r>
+        <w:rPr>
+          <w:color w:val="000000"/>
+          <w:sz w:val="24"/>
+          <w:szCs w:val="24"/>
+        </w:rPr>
+        <w:t xml:space="preserve">eleccionamos el modelo con </w:t>
+      </w:r>
+      <w:r>
+        <w:rPr>
+          <w:color w:val="000000"/>
+          <w:sz w:val="24"/>
+          <w:szCs w:val="24"/>
+        </w:rPr>
+        <w:t>16</w:t>
+      </w:r>
+      <w:r>
+        <w:rPr>
+          <w:color w:val="000000"/>
+          <w:sz w:val="24"/>
+          <w:szCs w:val="24"/>
+        </w:rPr>
+        <w:t xml:space="preserve"> componentes, pues tiene  </w:t>
+      </w:r>
+      <w:r>
+        <w:rPr>
+          <w:color w:val="000000"/>
+          <w:sz w:val="24"/>
+          <w:szCs w:val="24"/>
+        </w:rPr>
+        <w:t xml:space="preserve">una </w:t>
+      </w:r>
+      <w:r>
+        <w:rPr>
+          <w:color w:val="000000"/>
+          <w:sz w:val="24"/>
+          <w:szCs w:val="24"/>
+        </w:rPr>
+        <w:t>variabilidad explicada</w:t>
+      </w:r>
+      <w:r>
+        <w:rPr>
+          <w:color w:val="000000"/>
+          <w:sz w:val="24"/>
+          <w:szCs w:val="24"/>
+        </w:rPr>
+        <w:t xml:space="preserve"> de</w:t>
+      </w:r>
+      <w:r>
+        <w:rPr>
+          <w:color w:val="000000"/>
+          <w:sz w:val="24"/>
+          <w:szCs w:val="24"/>
+        </w:rPr>
+        <w:t xml:space="preserve"> </w:t>
+      </w:r>
+      <w:r>
+        <w:rPr>
+          <w:color w:val="000000"/>
+          <w:sz w:val="24"/>
+          <w:szCs w:val="24"/>
+        </w:rPr>
+        <w:t>60.21</w:t>
+      </w:r>
+      <w:r>
+        <w:rPr>
+          <w:color w:val="000000"/>
+          <w:sz w:val="24"/>
+          <w:szCs w:val="24"/>
+        </w:rPr>
+        <w:t>. Al calcular el error nos da 147659.5,</w:t>
+      </w:r>
+      <w:r>
+        <w:rPr>
+          <w:color w:val="000000"/>
+          <w:sz w:val="24"/>
+          <w:szCs w:val="24"/>
+        </w:rPr>
+        <w:t xml:space="preserve"> mejor que con PCR, pero hay que tener en cuenta que este método es supervisado.</w:t>
+      </w:r>
+    </w:p>
+    <w:p>
+      <w:pPr>
+        <w:pStyle w:val="Normal"/>
+        <w:spacing w:lineRule="auto" w:line="240" w:before="0" w:after="0"/>
+        <w:rPr>
+          <w:rFonts w:ascii="Liberation Serif" w:hAnsi="Liberation Serif" w:eastAsia="Liberation Serif" w:cs="Liberation Serif"/>
+          <w:color w:val="000000"/>
+          <w:sz w:val="24"/>
+        </w:rPr>
+      </w:pPr>
+      <w:r>
+        <w:rPr>
+          <w:rFonts w:eastAsia="Liberation Serif" w:cs="Liberation Serif" w:ascii="Liberation Serif" w:hAnsi="Liberation Serif"/>
+          <w:color w:val="000000"/>
+          <w:sz w:val="24"/>
+        </w:rPr>
+      </w:r>
+    </w:p>
+    <w:p>
+      <w:pPr>
+        <w:pStyle w:val="Normal"/>
+        <w:spacing w:lineRule="auto" w:line="240" w:before="0" w:after="0"/>
+        <w:jc w:val="center"/>
+        <w:rPr>
+          <w:rFonts w:ascii="Times New Roman" w:hAnsi="Times New Roman" w:eastAsia="Times New Roman" w:cs="Times New Roman"/>
+          <w:b/>
+          <w:sz w:val="28"/>
+          <w:u w:val="single"/>
+        </w:rPr>
+      </w:pPr>
+      <w:r>
+        <w:rPr>
+          <w:rFonts w:eastAsia="Times New Roman" w:cs="Times New Roman" w:ascii="Times New Roman" w:hAnsi="Times New Roman"/>
+          <w:b/>
+          <w:sz w:val="28"/>
+          <w:u w:val="single"/>
+        </w:rPr>
+        <w:t>Regresión Logística</w:t>
+      </w:r>
+    </w:p>
+    <w:p>
+      <w:pPr>
+        <w:pStyle w:val="Normal"/>
+        <w:spacing w:lineRule="auto" w:line="240" w:before="0" w:after="0"/>
+        <w:ind w:firstLine="708"/>
+        <w:rPr>
+          <w:rFonts w:ascii="Times New Roman" w:hAnsi="Times New Roman" w:eastAsia="Times New Roman" w:cs="Times New Roman"/>
+          <w:sz w:val="24"/>
+        </w:rPr>
+      </w:pPr>
+      <w:r>
+        <w:rPr>
+          <w:rFonts w:eastAsia="Times New Roman" w:cs="Times New Roman" w:ascii="Times New Roman" w:hAnsi="Times New Roman"/>
+          <w:sz w:val="24"/>
+        </w:rPr>
+        <w:t>La semana pasada se ha producido uno de los peores terremotos de la historia de Filipinas, dejando gran parte del país destrozado. Consecuentemente, muchas familias han perdido sus casas. Este acontecimiento ha hecho que el banco haya visto una oportunidad de oro para aumentar su capital. Es por ello que ha puesto en marcha el PRVF (Plan para la reconstrucción de viviendas en Filipinas), un préstamo de 90000</w:t>
+      </w:r>
+      <w:r>
+        <w:rPr>
+          <w:rFonts w:cs="Arial" w:ascii="Arial" w:hAnsi="Arial"/>
+          <w:color w:val="040C28"/>
+        </w:rPr>
+        <w:t>₱</w:t>
+      </w:r>
+      <w:r>
+        <w:rPr>
+          <w:rFonts w:eastAsia="Times New Roman" w:cs="Times New Roman" w:ascii="Times New Roman" w:hAnsi="Times New Roman"/>
+          <w:sz w:val="24"/>
+        </w:rPr>
+        <w:t xml:space="preserve"> (1485€) al que cualquier familia filipina puede acceder siempre y cuando cumpla una condición: la renta per cápita mensual (ingresos mensuales de la familia / número de miembros en la familia) debe ser mayor o igual al 5% (4500</w:t>
+      </w:r>
+      <w:r>
+        <w:rPr>
+          <w:rFonts w:cs="Arial" w:ascii="Arial" w:hAnsi="Arial"/>
+          <w:color w:val="040C28"/>
+        </w:rPr>
+        <w:t>₱</w:t>
+      </w:r>
+      <w:r>
+        <w:rPr>
+          <w:rFonts w:eastAsia="Times New Roman" w:cs="Times New Roman" w:ascii="Times New Roman" w:hAnsi="Times New Roman"/>
+          <w:sz w:val="24"/>
+        </w:rPr>
+        <w:t xml:space="preserve">) del préstamo. </w:t>
+      </w:r>
+    </w:p>
+    <w:p>
+      <w:pPr>
+        <w:pStyle w:val="Normal"/>
+        <w:spacing w:lineRule="auto" w:line="240" w:before="0" w:after="0"/>
+        <w:rPr>
+          <w:rFonts w:ascii="Times New Roman" w:hAnsi="Times New Roman" w:eastAsia="Times New Roman" w:cs="Times New Roman"/>
+          <w:sz w:val="24"/>
+        </w:rPr>
+      </w:pPr>
+      <w:r>
+        <w:rPr>
+          <w:rFonts w:eastAsia="Times New Roman" w:cs="Times New Roman" w:ascii="Times New Roman" w:hAnsi="Times New Roman"/>
+          <w:sz w:val="24"/>
+        </w:rPr>
+        <w:tab/>
+        <w:t xml:space="preserve"> </w:t>
+      </w:r>
+    </w:p>
+    <w:p>
+      <w:pPr>
+        <w:pStyle w:val="Normal"/>
+        <w:spacing w:lineRule="auto" w:line="240" w:before="0" w:after="0"/>
+        <w:rPr>
+          <w:rFonts w:ascii="Times New Roman" w:hAnsi="Times New Roman" w:eastAsia="Times New Roman" w:cs="Times New Roman"/>
+          <w:sz w:val="24"/>
+        </w:rPr>
+      </w:pPr>
+      <w:r>
+        <w:rPr>
+          <w:rFonts w:eastAsia="Times New Roman" w:cs="Times New Roman" w:ascii="Times New Roman" w:hAnsi="Times New Roman"/>
+          <w:sz w:val="24"/>
+        </w:rPr>
+        <w:tab/>
+        <w:t xml:space="preserve">Para poder realizar el modelo de regresión logística utilizaremos la misma base de datos que hasta ahora, con una pequeña diferencia, y es que </w:t>
+      </w:r>
+      <w:r>
+        <w:rPr>
+          <w:rFonts w:eastAsia="Times New Roman" w:cs="Times New Roman" w:ascii="Times New Roman" w:hAnsi="Times New Roman"/>
+          <w:i/>
+          <w:iCs/>
+          <w:sz w:val="24"/>
+        </w:rPr>
+        <w:t xml:space="preserve">Total Household Income </w:t>
+      </w:r>
+      <w:r>
+        <w:rPr>
+          <w:rFonts w:eastAsia="Times New Roman" w:cs="Times New Roman" w:ascii="Times New Roman" w:hAnsi="Times New Roman"/>
+          <w:sz w:val="24"/>
+        </w:rPr>
+        <w:t>se transforma en una variable categórica, donde los únicos posibles valores que puede tomar son “Accept”, si la familia cumple la condición, o “Deny”, en caso contrario.</w:t>
+      </w:r>
+    </w:p>
+    <w:p>
+      <w:pPr>
+        <w:pStyle w:val="Normal"/>
+        <w:spacing w:lineRule="auto" w:line="240" w:before="0" w:after="0"/>
+        <w:rPr>
+          <w:rFonts w:ascii="Times New Roman" w:hAnsi="Times New Roman" w:eastAsia="Times New Roman" w:cs="Times New Roman"/>
+          <w:sz w:val="24"/>
+        </w:rPr>
+      </w:pPr>
+      <w:r>
+        <w:rPr>
+          <w:rFonts w:eastAsia="Times New Roman" w:cs="Times New Roman" w:ascii="Times New Roman" w:hAnsi="Times New Roman"/>
+          <w:sz w:val="24"/>
+        </w:rPr>
+      </w:r>
+    </w:p>
+    <w:p>
+      <w:pPr>
+        <w:pStyle w:val="Normal"/>
+        <w:spacing w:lineRule="auto" w:line="240" w:before="0" w:after="0"/>
+        <w:rPr>
+          <w:rFonts w:ascii="Times New Roman" w:hAnsi="Times New Roman" w:eastAsia="Times New Roman" w:cs="Times New Roman"/>
+          <w:sz w:val="24"/>
+        </w:rPr>
+      </w:pPr>
+      <w:r>
+        <w:rPr>
+          <w:rFonts w:eastAsia="Times New Roman" w:cs="Times New Roman" w:ascii="Times New Roman" w:hAnsi="Times New Roman"/>
+          <w:sz w:val="24"/>
+        </w:rPr>
+        <w:tab/>
+        <w:t>Antes de comenzar a entrenar el modelo, es necesario dividir nuestros datos en dos conjuntos:</w:t>
+      </w:r>
+    </w:p>
+    <w:p>
+      <w:pPr>
+        <w:pStyle w:val="Normal"/>
+        <w:spacing w:lineRule="auto" w:line="240" w:before="0" w:after="0"/>
+        <w:rPr>
+          <w:rFonts w:ascii="Times New Roman" w:hAnsi="Times New Roman" w:eastAsia="Times New Roman" w:cs="Times New Roman"/>
+          <w:sz w:val="24"/>
+        </w:rPr>
+      </w:pPr>
+      <w:r>
+        <w:rPr>
+          <w:rFonts w:eastAsia="Times New Roman" w:cs="Times New Roman" w:ascii="Times New Roman" w:hAnsi="Times New Roman"/>
+          <w:sz w:val="24"/>
+        </w:rPr>
+        <w:tab/>
+        <w:t xml:space="preserve">      -train: se utiliza para entrenar el modelo.</w:t>
+      </w:r>
+    </w:p>
+    <w:p>
+      <w:pPr>
+        <w:pStyle w:val="Normal"/>
+        <w:spacing w:lineRule="auto" w:line="240" w:before="0" w:after="0"/>
+        <w:rPr>
+          <w:rFonts w:ascii="Times New Roman" w:hAnsi="Times New Roman" w:eastAsia="Times New Roman" w:cs="Times New Roman"/>
+          <w:sz w:val="24"/>
+        </w:rPr>
+      </w:pPr>
+      <w:r>
+        <w:rPr>
+          <w:rFonts w:eastAsia="Times New Roman" w:cs="Times New Roman" w:ascii="Times New Roman" w:hAnsi="Times New Roman"/>
+          <w:sz w:val="24"/>
+        </w:rPr>
+        <w:tab/>
+        <w:t xml:space="preserve">      -test: se emplea para comprobar el modelo.</w:t>
+      </w:r>
+    </w:p>
+    <w:p>
+      <w:pPr>
+        <w:pStyle w:val="Normal"/>
+        <w:spacing w:lineRule="auto" w:line="240" w:before="0" w:after="0"/>
+        <w:rPr>
+          <w:rFonts w:ascii="Times New Roman" w:hAnsi="Times New Roman" w:eastAsia="Times New Roman" w:cs="Times New Roman"/>
+          <w:sz w:val="24"/>
+        </w:rPr>
+      </w:pPr>
+      <w:r>
+        <w:rPr>
+          <w:rFonts w:eastAsia="Times New Roman" w:cs="Times New Roman" w:ascii="Times New Roman" w:hAnsi="Times New Roman"/>
+          <w:sz w:val="24"/>
+        </w:rPr>
+      </w:r>
+    </w:p>
+    <w:p>
+      <w:pPr>
+        <w:pStyle w:val="Normal"/>
+        <w:spacing w:lineRule="auto" w:line="240" w:before="0" w:after="0"/>
+        <w:rPr>
+          <w:rFonts w:ascii="Times New Roman" w:hAnsi="Times New Roman" w:eastAsia="Times New Roman" w:cs="Times New Roman"/>
+          <w:sz w:val="24"/>
+        </w:rPr>
+      </w:pPr>
+      <w:r>
+        <w:rPr>
+          <w:rFonts w:eastAsia="Times New Roman" w:cs="Times New Roman" w:ascii="Times New Roman" w:hAnsi="Times New Roman"/>
+          <w:sz w:val="24"/>
+        </w:rPr>
+        <w:tab/>
+        <w:t>En el primer modelo vamos a tener en cuenta todos los atributos nominales (que no estén correlacionados) disponibles en la base de datos. El modelo resultante se aproxima al lanzamiento de una moneda, por lo que no es interesante.</w:t>
+      </w:r>
+    </w:p>
+    <w:p>
+      <w:pPr>
+        <w:pStyle w:val="Normal"/>
+        <w:spacing w:lineRule="auto" w:line="240" w:before="0" w:after="0"/>
+        <w:jc w:val="center"/>
+        <w:rPr>
+          <w:rFonts w:ascii="Times New Roman" w:hAnsi="Times New Roman" w:eastAsia="Times New Roman" w:cs="Times New Roman"/>
+          <w:sz w:val="24"/>
+        </w:rPr>
+      </w:pPr>
+      <w:r>
+        <w:rPr/>
+        <w:drawing>
+          <wp:inline distT="0" distB="0" distL="0" distR="0">
+            <wp:extent cx="1934210" cy="647700"/>
+            <wp:effectExtent l="0" t="0" r="0" b="0"/>
+            <wp:docPr id="13" name="Imagen 12" descr=""/>
+            <wp:cNvGraphicFramePr>
+              <a:graphicFrameLocks xmlns:a="http://schemas.openxmlformats.org/drawingml/2006/main" noChangeAspect="1"/>
+            </wp:cNvGraphicFramePr>
+            <a:graphic xmlns:a="http://schemas.openxmlformats.org/drawingml/2006/main">
+              <a:graphicData uri="http://schemas.openxmlformats.org/drawingml/2006/picture">
+                <pic:pic xmlns:pic="http://schemas.openxmlformats.org/drawingml/2006/picture">
+                  <pic:nvPicPr>
+                    <pic:cNvPr id="13" name="Imagen 12" descr=""/>
+                    <pic:cNvPicPr>
+                      <a:picLocks noChangeAspect="1" noChangeArrowheads="1"/>
+                    </pic:cNvPicPr>
+                  </pic:nvPicPr>
+                  <pic:blipFill>
+                    <a:blip r:embed="rId14"/>
                     <a:stretch>
                       <a:fillRect/>
                     </a:stretch>
@@ -4686,7 +5073,7 @@
           <wp:inline distT="0" distB="0" distL="0" distR="0">
             <wp:extent cx="1371600" cy="177165"/>
             <wp:effectExtent l="0" t="0" r="0" b="0"/>
-            <wp:docPr id="12" name="Imagen 11" descr=""/>
+            <wp:docPr id="14" name="Imagen 11" descr=""/>
             <wp:cNvGraphicFramePr>
               <a:graphicFrameLocks xmlns:a="http://schemas.openxmlformats.org/drawingml/2006/main" noChangeAspect="1"/>
             </wp:cNvGraphicFramePr>
@@ -4694,13 +5081,13 @@
               <a:graphicData uri="http://schemas.openxmlformats.org/drawingml/2006/picture">
                 <pic:pic xmlns:pic="http://schemas.openxmlformats.org/drawingml/2006/picture">
                   <pic:nvPicPr>
-                    <pic:cNvPr id="12" name="Imagen 11" descr=""/>
+                    <pic:cNvPr id="14" name="Imagen 11" descr=""/>
                     <pic:cNvPicPr>
                       <a:picLocks noChangeAspect="1" noChangeArrowheads="1"/>
                     </pic:cNvPicPr>
                   </pic:nvPicPr>
                   <pic:blipFill>
-                    <a:blip r:embed="rId13"/>
+                    <a:blip r:embed="rId15"/>
                     <a:srcRect l="0" t="0" r="0" b="6616"/>
                     <a:stretch>
                       <a:fillRect/>
@@ -4818,7 +5205,7 @@
           <wp:inline distT="0" distB="0" distL="0" distR="0">
             <wp:extent cx="1905000" cy="638175"/>
             <wp:effectExtent l="0" t="0" r="0" b="0"/>
-            <wp:docPr id="13" name="Imagen 13" descr=""/>
+            <wp:docPr id="15" name="Imagen 13" descr=""/>
             <wp:cNvGraphicFramePr>
               <a:graphicFrameLocks xmlns:a="http://schemas.openxmlformats.org/drawingml/2006/main" noChangeAspect="1"/>
             </wp:cNvGraphicFramePr>
@@ -4826,13 +5213,13 @@
               <a:graphicData uri="http://schemas.openxmlformats.org/drawingml/2006/picture">
                 <pic:pic xmlns:pic="http://schemas.openxmlformats.org/drawingml/2006/picture">
                   <pic:nvPicPr>
-                    <pic:cNvPr id="13" name="Imagen 13" descr=""/>
+                    <pic:cNvPr id="15" name="Imagen 13" descr=""/>
                     <pic:cNvPicPr>
                       <a:picLocks noChangeAspect="1" noChangeArrowheads="1"/>
                     </pic:cNvPicPr>
                   </pic:nvPicPr>
                   <pic:blipFill>
-                    <a:blip r:embed="rId14"/>
+                    <a:blip r:embed="rId16"/>
                     <a:stretch>
                       <a:fillRect/>
                     </a:stretch>
@@ -4870,7 +5257,7 @@
           <wp:inline distT="0" distB="0" distL="0" distR="0">
             <wp:extent cx="1200150" cy="163830"/>
             <wp:effectExtent l="0" t="0" r="0" b="0"/>
-            <wp:docPr id="14" name="Imagen 14" descr=""/>
+            <wp:docPr id="16" name="Imagen 14" descr=""/>
             <wp:cNvGraphicFramePr>
               <a:graphicFrameLocks xmlns:a="http://schemas.openxmlformats.org/drawingml/2006/main" noChangeAspect="1"/>
             </wp:cNvGraphicFramePr>
@@ -4878,13 +5265,13 @@
               <a:graphicData uri="http://schemas.openxmlformats.org/drawingml/2006/picture">
                 <pic:pic xmlns:pic="http://schemas.openxmlformats.org/drawingml/2006/picture">
                   <pic:nvPicPr>
-                    <pic:cNvPr id="14" name="Imagen 14" descr=""/>
+                    <pic:cNvPr id="16" name="Imagen 14" descr=""/>
                     <pic:cNvPicPr>
                       <a:picLocks noChangeAspect="1" noChangeArrowheads="1"/>
                     </pic:cNvPicPr>
                   </pic:nvPicPr>
                   <pic:blipFill>
-                    <a:blip r:embed="rId15"/>
+                    <a:blip r:embed="rId17"/>
                     <a:srcRect l="0" t="0" r="0" b="9562"/>
                     <a:stretch>
                       <a:fillRect/>
@@ -5014,7 +5401,7 @@
           <wp:inline distT="0" distB="0" distL="0" distR="0">
             <wp:extent cx="1829435" cy="600075"/>
             <wp:effectExtent l="0" t="0" r="0" b="0"/>
-            <wp:docPr id="15" name="Imagen 17" descr=""/>
+            <wp:docPr id="17" name="Imagen 17" descr=""/>
             <wp:cNvGraphicFramePr>
               <a:graphicFrameLocks xmlns:a="http://schemas.openxmlformats.org/drawingml/2006/main" noChangeAspect="1"/>
             </wp:cNvGraphicFramePr>
@@ -5022,13 +5409,13 @@
               <a:graphicData uri="http://schemas.openxmlformats.org/drawingml/2006/picture">
                 <pic:pic xmlns:pic="http://schemas.openxmlformats.org/drawingml/2006/picture">
                   <pic:nvPicPr>
-                    <pic:cNvPr id="15" name="Imagen 17" descr=""/>
+                    <pic:cNvPr id="17" name="Imagen 17" descr=""/>
                     <pic:cNvPicPr>
                       <a:picLocks noChangeAspect="1" noChangeArrowheads="1"/>
                     </pic:cNvPicPr>
                   </pic:nvPicPr>
                   <pic:blipFill>
-                    <a:blip r:embed="rId16"/>
+                    <a:blip r:embed="rId18"/>
                     <a:stretch>
                       <a:fillRect/>
                     </a:stretch>
@@ -5066,7 +5453,7 @@
           <wp:inline distT="0" distB="0" distL="0" distR="0">
             <wp:extent cx="1362075" cy="161925"/>
             <wp:effectExtent l="0" t="0" r="0" b="0"/>
-            <wp:docPr id="16" name="Imagen 18" descr=""/>
+            <wp:docPr id="18" name="Imagen 18" descr=""/>
             <wp:cNvGraphicFramePr>
               <a:graphicFrameLocks xmlns:a="http://schemas.openxmlformats.org/drawingml/2006/main" noChangeAspect="1"/>
             </wp:cNvGraphicFramePr>
@@ -5074,13 +5461,13 @@
               <a:graphicData uri="http://schemas.openxmlformats.org/drawingml/2006/picture">
                 <pic:pic xmlns:pic="http://schemas.openxmlformats.org/drawingml/2006/picture">
                   <pic:nvPicPr>
-                    <pic:cNvPr id="16" name="Imagen 18" descr=""/>
+                    <pic:cNvPr id="18" name="Imagen 18" descr=""/>
                     <pic:cNvPicPr>
                       <a:picLocks noChangeAspect="1" noChangeArrowheads="1"/>
                     </pic:cNvPicPr>
                   </pic:nvPicPr>
                   <pic:blipFill>
-                    <a:blip r:embed="rId17"/>
+                    <a:blip r:embed="rId19"/>
                     <a:stretch>
                       <a:fillRect/>
                     </a:stretch>
@@ -5529,7 +5916,10 @@
         </w:rPr>
       </w:pPr>
       <w:r>
-        <w:rPr/>
+        <w:rPr>
+          <w:sz w:val="24"/>
+          <w:szCs w:val="24"/>
+        </w:rPr>
       </w:r>
     </w:p>
     <w:p>
@@ -5607,15 +5997,15 @@
         <w:tblLook w:val="04a0" w:noVBand="1" w:noHBand="0" w:lastColumn="0" w:firstColumn="1" w:lastRow="0" w:firstRow="1"/>
       </w:tblPr>
       <w:tblGrid>
-        <w:gridCol w:w="2832"/>
-        <w:gridCol w:w="2837"/>
+        <w:gridCol w:w="2831"/>
+        <w:gridCol w:w="2838"/>
         <w:gridCol w:w="2835"/>
       </w:tblGrid>
       <w:tr>
         <w:trPr/>
         <w:tc>
           <w:tcPr>
-            <w:tcW w:w="2832" w:type="dxa"/>
+            <w:tcW w:w="2831" w:type="dxa"/>
             <w:tcBorders>
               <w:top w:val="single" w:sz="4" w:space="0" w:color="000000"/>
               <w:left w:val="single" w:sz="4" w:space="0" w:color="000000"/>
@@ -5642,7 +6032,7 @@
         </w:tc>
         <w:tc>
           <w:tcPr>
-            <w:tcW w:w="2837" w:type="dxa"/>
+            <w:tcW w:w="2838" w:type="dxa"/>
             <w:tcBorders>
               <w:top w:val="single" w:sz="4" w:space="0" w:color="000000"/>
               <w:left w:val="single" w:sz="4" w:space="0" w:color="000000"/>
@@ -5700,7 +6090,7 @@
         <w:trPr/>
         <w:tc>
           <w:tcPr>
-            <w:tcW w:w="2832" w:type="dxa"/>
+            <w:tcW w:w="2831" w:type="dxa"/>
             <w:tcBorders>
               <w:left w:val="single" w:sz="4" w:space="0" w:color="000000"/>
               <w:bottom w:val="single" w:sz="4" w:space="0" w:color="000000"/>
@@ -5726,7 +6116,7 @@
         </w:tc>
         <w:tc>
           <w:tcPr>
-            <w:tcW w:w="2837" w:type="dxa"/>
+            <w:tcW w:w="2838" w:type="dxa"/>
             <w:tcBorders>
               <w:left w:val="single" w:sz="4" w:space="0" w:color="000000"/>
               <w:bottom w:val="single" w:sz="4" w:space="0" w:color="000000"/>
@@ -5782,7 +6172,7 @@
         <w:trPr/>
         <w:tc>
           <w:tcPr>
-            <w:tcW w:w="2832" w:type="dxa"/>
+            <w:tcW w:w="2831" w:type="dxa"/>
             <w:tcBorders>
               <w:left w:val="single" w:sz="4" w:space="0" w:color="000000"/>
               <w:bottom w:val="single" w:sz="4" w:space="0" w:color="000000"/>
@@ -5808,7 +6198,7 @@
         </w:tc>
         <w:tc>
           <w:tcPr>
-            <w:tcW w:w="2837" w:type="dxa"/>
+            <w:tcW w:w="2838" w:type="dxa"/>
             <w:tcBorders>
               <w:left w:val="single" w:sz="4" w:space="0" w:color="000000"/>
               <w:bottom w:val="single" w:sz="4" w:space="0" w:color="000000"/>
@@ -5864,7 +6254,7 @@
         <w:trPr/>
         <w:tc>
           <w:tcPr>
-            <w:tcW w:w="2832" w:type="dxa"/>
+            <w:tcW w:w="2831" w:type="dxa"/>
             <w:tcBorders>
               <w:left w:val="single" w:sz="4" w:space="0" w:color="000000"/>
               <w:bottom w:val="single" w:sz="4" w:space="0" w:color="000000"/>
@@ -5890,7 +6280,7 @@
         </w:tc>
         <w:tc>
           <w:tcPr>
-            <w:tcW w:w="2837" w:type="dxa"/>
+            <w:tcW w:w="2838" w:type="dxa"/>
             <w:tcBorders>
               <w:left w:val="single" w:sz="4" w:space="0" w:color="000000"/>
               <w:bottom w:val="single" w:sz="4" w:space="0" w:color="000000"/>
@@ -5944,7 +6334,7 @@
         <w:trPr/>
         <w:tc>
           <w:tcPr>
-            <w:tcW w:w="2832" w:type="dxa"/>
+            <w:tcW w:w="2831" w:type="dxa"/>
             <w:tcBorders>
               <w:left w:val="single" w:sz="4" w:space="0" w:color="000000"/>
               <w:bottom w:val="single" w:sz="4" w:space="0" w:color="000000"/>
@@ -5970,7 +6360,7 @@
         </w:tc>
         <w:tc>
           <w:tcPr>
-            <w:tcW w:w="2837" w:type="dxa"/>
+            <w:tcW w:w="2838" w:type="dxa"/>
             <w:tcBorders>
               <w:left w:val="single" w:sz="4" w:space="0" w:color="000000"/>
               <w:bottom w:val="single" w:sz="4" w:space="0" w:color="000000"/>
@@ -6024,7 +6414,7 @@
         <w:trPr/>
         <w:tc>
           <w:tcPr>
-            <w:tcW w:w="2832" w:type="dxa"/>
+            <w:tcW w:w="2831" w:type="dxa"/>
             <w:tcBorders>
               <w:left w:val="single" w:sz="4" w:space="0" w:color="000000"/>
               <w:bottom w:val="single" w:sz="4" w:space="0" w:color="000000"/>
@@ -6050,7 +6440,7 @@
         </w:tc>
         <w:tc>
           <w:tcPr>
-            <w:tcW w:w="2837" w:type="dxa"/>
+            <w:tcW w:w="2838" w:type="dxa"/>
             <w:tcBorders>
               <w:left w:val="single" w:sz="4" w:space="0" w:color="000000"/>
               <w:bottom w:val="single" w:sz="4" w:space="0" w:color="000000"/>
@@ -6104,7 +6494,7 @@
         <w:trPr/>
         <w:tc>
           <w:tcPr>
-            <w:tcW w:w="2832" w:type="dxa"/>
+            <w:tcW w:w="2831" w:type="dxa"/>
             <w:tcBorders>
               <w:left w:val="single" w:sz="4" w:space="0" w:color="000000"/>
               <w:bottom w:val="single" w:sz="4" w:space="0" w:color="000000"/>
@@ -6130,7 +6520,7 @@
         </w:tc>
         <w:tc>
           <w:tcPr>
-            <w:tcW w:w="2837" w:type="dxa"/>
+            <w:tcW w:w="2838" w:type="dxa"/>
             <w:tcBorders>
               <w:left w:val="single" w:sz="4" w:space="0" w:color="000000"/>
               <w:bottom w:val="single" w:sz="4" w:space="0" w:color="000000"/>
@@ -6184,7 +6574,7 @@
         <w:trPr/>
         <w:tc>
           <w:tcPr>
-            <w:tcW w:w="2832" w:type="dxa"/>
+            <w:tcW w:w="2831" w:type="dxa"/>
             <w:tcBorders>
               <w:left w:val="single" w:sz="4" w:space="0" w:color="000000"/>
               <w:bottom w:val="single" w:sz="4" w:space="0" w:color="000000"/>
@@ -6210,7 +6600,7 @@
         </w:tc>
         <w:tc>
           <w:tcPr>
-            <w:tcW w:w="2837" w:type="dxa"/>
+            <w:tcW w:w="2838" w:type="dxa"/>
             <w:tcBorders>
               <w:left w:val="single" w:sz="4" w:space="0" w:color="000000"/>
               <w:bottom w:val="single" w:sz="4" w:space="0" w:color="000000"/>
@@ -6264,7 +6654,7 @@
         <w:trPr/>
         <w:tc>
           <w:tcPr>
-            <w:tcW w:w="2832" w:type="dxa"/>
+            <w:tcW w:w="2831" w:type="dxa"/>
             <w:tcBorders>
               <w:left w:val="single" w:sz="4" w:space="0" w:color="000000"/>
               <w:bottom w:val="single" w:sz="4" w:space="0" w:color="000000"/>
@@ -6290,7 +6680,7 @@
         </w:tc>
         <w:tc>
           <w:tcPr>
-            <w:tcW w:w="2837" w:type="dxa"/>
+            <w:tcW w:w="2838" w:type="dxa"/>
             <w:tcBorders>
               <w:left w:val="single" w:sz="4" w:space="0" w:color="000000"/>
               <w:bottom w:val="single" w:sz="4" w:space="0" w:color="000000"/>
@@ -6344,7 +6734,7 @@
         <w:trPr/>
         <w:tc>
           <w:tcPr>
-            <w:tcW w:w="2832" w:type="dxa"/>
+            <w:tcW w:w="2831" w:type="dxa"/>
             <w:tcBorders>
               <w:left w:val="single" w:sz="4" w:space="0" w:color="000000"/>
               <w:bottom w:val="single" w:sz="4" w:space="0" w:color="000000"/>
@@ -6370,7 +6760,7 @@
         </w:tc>
         <w:tc>
           <w:tcPr>
-            <w:tcW w:w="2837" w:type="dxa"/>
+            <w:tcW w:w="2838" w:type="dxa"/>
             <w:tcBorders>
               <w:left w:val="single" w:sz="4" w:space="0" w:color="000000"/>
               <w:bottom w:val="single" w:sz="4" w:space="0" w:color="000000"/>

</xml_diff>